<commit_message>
Update file01 - master branch
</commit_message>
<xml_diff>
--- a/File01.docx
+++ b/File01.docx
@@ -4,95 +4,7 @@
   <w:body>
     <w:p>
       <w:r>
-        <w:t>This is the first file in the version control assignment master branch</w:t>
-      </w:r>
-    </w:p>
-    <w:p>
-      <w:r>
-        <w:t>Will be creating additional branches which have various animal types then will merge these into the master branch</w:t>
-      </w:r>
-    </w:p>
-    <w:p/>
-    <w:p>
-      <w:r>
-        <w:t>Adding a change to file1 master branch</w:t>
-      </w:r>
-    </w:p>
-    <w:p/>
-    <w:p>
-      <w:r>
-        <w:t>Adding another change to file1 in order to increase the commits</w:t>
-      </w:r>
-    </w:p>
-    <w:p/>
-    <w:p>
-      <w:r>
-        <w:t>Have created a cat branch and will add some cat photos</w:t>
-      </w:r>
-    </w:p>
-    <w:p/>
-    <w:p>
-      <w:r>
-        <w:rPr>
-          <w:noProof/>
-          <w:lang w:eastAsia="en-GB"/>
-        </w:rPr>
-        <w:drawing>
-          <wp:inline distT="0" distB="0" distL="0" distR="0">
-            <wp:extent cx="2619375" cy="1743075"/>
-            <wp:effectExtent l="0" t="0" r="9525" b="9525"/>
-            <wp:docPr id="1" name="Picture 1" descr="C:\Users\bblns18\AppData\Local\Microsoft\Windows\INetCache\Content.MSO\78F5E72E.tmp"/>
-            <wp:cNvGraphicFramePr>
-              <a:graphicFrameLocks xmlns:a="http://schemas.openxmlformats.org/drawingml/2006/main" noChangeAspect="1"/>
-            </wp:cNvGraphicFramePr>
-            <a:graphic xmlns:a="http://schemas.openxmlformats.org/drawingml/2006/main">
-              <a:graphicData uri="http://schemas.openxmlformats.org/drawingml/2006/picture">
-                <pic:pic xmlns:pic="http://schemas.openxmlformats.org/drawingml/2006/picture">
-                  <pic:nvPicPr>
-                    <pic:cNvPr id="0" name="Picture 1" descr="C:\Users\bblns18\AppData\Local\Microsoft\Windows\INetCache\Content.MSO\78F5E72E.tmp"/>
-                    <pic:cNvPicPr>
-                      <a:picLocks noChangeAspect="1" noChangeArrowheads="1"/>
-                    </pic:cNvPicPr>
-                  </pic:nvPicPr>
-                  <pic:blipFill>
-                    <a:blip r:embed="rId4">
-                      <a:extLst>
-                        <a:ext uri="{28A0092B-C50C-407E-A947-70E740481C1C}">
-                          <a14:useLocalDpi xmlns:a14="http://schemas.microsoft.com/office/drawing/2010/main" val="0"/>
-                        </a:ext>
-                      </a:extLst>
-                    </a:blip>
-                    <a:srcRect/>
-                    <a:stretch>
-                      <a:fillRect/>
-                    </a:stretch>
-                  </pic:blipFill>
-                  <pic:spPr bwMode="auto">
-                    <a:xfrm>
-                      <a:off x="0" y="0"/>
-                      <a:ext cx="2619375" cy="1743075"/>
-                    </a:xfrm>
-                    <a:prstGeom prst="rect">
-                      <a:avLst/>
-                    </a:prstGeom>
-                    <a:noFill/>
-                    <a:ln>
-                      <a:noFill/>
-                    </a:ln>
-                  </pic:spPr>
-                </pic:pic>
-              </a:graphicData>
-            </a:graphic>
-          </wp:inline>
-        </w:drawing>
-      </w:r>
-    </w:p>
-    <w:p>
-      <w:r>
-        <w:t>Pic1</w:t>
-      </w:r>
-      <w:r>
-        <w:t xml:space="preserve"> file1</w:t>
+        <w:t>File01 – master branch</w:t>
       </w:r>
       <w:bookmarkStart w:id="0" w:name="_GoBack"/>
       <w:bookmarkEnd w:id="0"/>

</xml_diff>

<commit_message>
Add cat image to file01 – cat branch
</commit_message>
<xml_diff>
--- a/File01.docx
+++ b/File01.docx
@@ -6,8 +6,70 @@
       <w:r>
         <w:t>File01 – master branch</w:t>
       </w:r>
+    </w:p>
+    <w:p/>
+    <w:p>
       <w:bookmarkStart w:id="0" w:name="_GoBack"/>
-      <w:bookmarkEnd w:id="0"/>
+      <w:r>
+        <w:t>Add cat image to file01 – cat branch</w:t>
+      </w:r>
+    </w:p>
+    <w:bookmarkEnd w:id="0"/>
+    <w:p>
+      <w:r>
+        <w:rPr>
+          <w:noProof/>
+          <w:lang w:eastAsia="en-GB"/>
+        </w:rPr>
+        <w:drawing>
+          <wp:inline distT="0" distB="0" distL="0" distR="0">
+            <wp:extent cx="1524000" cy="1095375"/>
+            <wp:effectExtent l="0" t="0" r="0" b="9525"/>
+            <wp:docPr id="1" name="Picture 1" descr="C:\Users\bblns18\AppData\Local\Microsoft\Windows\INetCache\Content.MSO\AEA62015.tmp"/>
+            <wp:cNvGraphicFramePr>
+              <a:graphicFrameLocks xmlns:a="http://schemas.openxmlformats.org/drawingml/2006/main" noChangeAspect="1"/>
+            </wp:cNvGraphicFramePr>
+            <a:graphic xmlns:a="http://schemas.openxmlformats.org/drawingml/2006/main">
+              <a:graphicData uri="http://schemas.openxmlformats.org/drawingml/2006/picture">
+                <pic:pic xmlns:pic="http://schemas.openxmlformats.org/drawingml/2006/picture">
+                  <pic:nvPicPr>
+                    <pic:cNvPr id="0" name="Picture 1" descr="C:\Users\bblns18\AppData\Local\Microsoft\Windows\INetCache\Content.MSO\AEA62015.tmp"/>
+                    <pic:cNvPicPr>
+                      <a:picLocks noChangeAspect="1" noChangeArrowheads="1"/>
+                    </pic:cNvPicPr>
+                  </pic:nvPicPr>
+                  <pic:blipFill>
+                    <a:blip r:embed="rId4">
+                      <a:extLst>
+                        <a:ext uri="{28A0092B-C50C-407E-A947-70E740481C1C}">
+                          <a14:useLocalDpi xmlns:a14="http://schemas.microsoft.com/office/drawing/2010/main" val="0"/>
+                        </a:ext>
+                      </a:extLst>
+                    </a:blip>
+                    <a:srcRect/>
+                    <a:stretch>
+                      <a:fillRect/>
+                    </a:stretch>
+                  </pic:blipFill>
+                  <pic:spPr bwMode="auto">
+                    <a:xfrm>
+                      <a:off x="0" y="0"/>
+                      <a:ext cx="1524000" cy="1095375"/>
+                    </a:xfrm>
+                    <a:prstGeom prst="rect">
+                      <a:avLst/>
+                    </a:prstGeom>
+                    <a:noFill/>
+                    <a:ln>
+                      <a:noFill/>
+                    </a:ln>
+                  </pic:spPr>
+                </pic:pic>
+              </a:graphicData>
+            </a:graphic>
+          </wp:inline>
+        </w:drawing>
+      </w:r>
     </w:p>
     <w:sectPr>
       <w:pgSz w:w="11906" w:h="16838"/>

</xml_diff>

<commit_message>
Make second change to File01 in master branch
</commit_message>
<xml_diff>
--- a/File01.docx
+++ b/File01.docx
@@ -6,7 +6,13 @@
       <w:r>
         <w:t>File01 – master branch</w:t>
       </w:r>
+    </w:p>
+    <w:p/>
+    <w:p>
       <w:bookmarkStart w:id="0" w:name="_GoBack"/>
+      <w:r>
+        <w:t>Making second change to file01 in master branch</w:t>
+      </w:r>
       <w:bookmarkEnd w:id="0"/>
     </w:p>
     <w:sectPr>

</xml_diff>

<commit_message>
Add dog image to File01 – dog branch
</commit_message>
<xml_diff>
--- a/File01.docx
+++ b/File01.docx
@@ -9,11 +9,73 @@
     </w:p>
     <w:p/>
     <w:p>
-      <w:bookmarkStart w:id="0" w:name="_GoBack"/>
       <w:r>
         <w:t>Making second change to file01 in master branch</w:t>
       </w:r>
-      <w:bookmarkEnd w:id="0"/>
+    </w:p>
+    <w:p/>
+    <w:p>
+      <w:bookmarkStart w:id="0" w:name="_GoBack"/>
+      <w:r>
+        <w:t>Add Dog image to file01 – dog branch</w:t>
+      </w:r>
+    </w:p>
+    <w:bookmarkEnd w:id="0"/>
+    <w:p>
+      <w:r>
+        <w:rPr>
+          <w:noProof/>
+          <w:lang w:eastAsia="en-GB"/>
+        </w:rPr>
+        <w:drawing>
+          <wp:inline distT="0" distB="0" distL="0" distR="0">
+            <wp:extent cx="2466975" cy="1847850"/>
+            <wp:effectExtent l="0" t="0" r="9525" b="0"/>
+            <wp:docPr id="1" name="Picture 1" descr="C:\Users\bblns18\AppData\Local\Microsoft\Windows\INetCache\Content.MSO\6B45B397.tmp"/>
+            <wp:cNvGraphicFramePr>
+              <a:graphicFrameLocks xmlns:a="http://schemas.openxmlformats.org/drawingml/2006/main" noChangeAspect="1"/>
+            </wp:cNvGraphicFramePr>
+            <a:graphic xmlns:a="http://schemas.openxmlformats.org/drawingml/2006/main">
+              <a:graphicData uri="http://schemas.openxmlformats.org/drawingml/2006/picture">
+                <pic:pic xmlns:pic="http://schemas.openxmlformats.org/drawingml/2006/picture">
+                  <pic:nvPicPr>
+                    <pic:cNvPr id="0" name="Picture 1" descr="C:\Users\bblns18\AppData\Local\Microsoft\Windows\INetCache\Content.MSO\6B45B397.tmp"/>
+                    <pic:cNvPicPr>
+                      <a:picLocks noChangeAspect="1" noChangeArrowheads="1"/>
+                    </pic:cNvPicPr>
+                  </pic:nvPicPr>
+                  <pic:blipFill>
+                    <a:blip r:embed="rId4">
+                      <a:extLst>
+                        <a:ext uri="{28A0092B-C50C-407E-A947-70E740481C1C}">
+                          <a14:useLocalDpi xmlns:a14="http://schemas.microsoft.com/office/drawing/2010/main" val="0"/>
+                        </a:ext>
+                      </a:extLst>
+                    </a:blip>
+                    <a:srcRect/>
+                    <a:stretch>
+                      <a:fillRect/>
+                    </a:stretch>
+                  </pic:blipFill>
+                  <pic:spPr bwMode="auto">
+                    <a:xfrm>
+                      <a:off x="0" y="0"/>
+                      <a:ext cx="2466975" cy="1847850"/>
+                    </a:xfrm>
+                    <a:prstGeom prst="rect">
+                      <a:avLst/>
+                    </a:prstGeom>
+                    <a:noFill/>
+                    <a:ln>
+                      <a:noFill/>
+                    </a:ln>
+                  </pic:spPr>
+                </pic:pic>
+              </a:graphicData>
+            </a:graphic>
+          </wp:inline>
+        </w:drawing>
+      </w:r>
     </w:p>
     <w:sectPr>
       <w:pgSz w:w="11906" w:h="16838"/>
@@ -446,6 +508,22 @@
     <w:semiHidden/>
     <w:unhideWhenUsed/>
   </w:style>
+  <w:style w:type="character" w:styleId="Hyperlink">
+    <w:name w:val="Hyperlink"/>
+    <w:basedOn w:val="DefaultParagraphFont"/>
+    <w:uiPriority w:val="99"/>
+    <w:semiHidden/>
+    <w:unhideWhenUsed/>
+    <w:rsid w:val="00A26D0B"/>
+    <w:rPr>
+      <w:strike w:val="0"/>
+      <w:dstrike w:val="0"/>
+      <w:color w:val="0366D6"/>
+      <w:u w:val="none"/>
+      <w:effect w:val="none"/>
+      <w:shd w:val="clear" w:color="auto" w:fill="auto"/>
+    </w:rPr>
+  </w:style>
 </w:styles>
 </file>
 

</xml_diff>

<commit_message>
Add cat care web link to File01 - cats barnch
</commit_message>
<xml_diff>
--- a/File01.docx
+++ b/File01.docx
@@ -7,14 +7,30 @@
         <w:t>File01 – master branch</w:t>
       </w:r>
     </w:p>
-    <w:p/>
+    <w:p>
+      <w:r>
+        <w:t>Follow this link to get tips on caring for your cat:</w:t>
+      </w:r>
+    </w:p>
+    <w:p>
+      <w:hyperlink r:id="rId4" w:history="1">
+        <w:r>
+          <w:rPr>
+            <w:rStyle w:val="Hyperlink"/>
+          </w:rPr>
+          <w:t>https://www.rspca.org.uk/adviceandwelfare/pets/cats</w:t>
+        </w:r>
+      </w:hyperlink>
+    </w:p>
     <w:p>
       <w:bookmarkStart w:id="0" w:name="_GoBack"/>
+      <w:bookmarkEnd w:id="0"/>
+    </w:p>
+    <w:p>
       <w:r>
         <w:t>Add cat image to file01 – cat branch</w:t>
       </w:r>
     </w:p>
-    <w:bookmarkEnd w:id="0"/>
     <w:p>
       <w:r>
         <w:rPr>
@@ -39,7 +55,7 @@
                     </pic:cNvPicPr>
                   </pic:nvPicPr>
                   <pic:blipFill>
-                    <a:blip r:embed="rId4">
+                    <a:blip r:embed="rId5">
                       <a:extLst>
                         <a:ext uri="{28A0092B-C50C-407E-A947-70E740481C1C}">
                           <a14:useLocalDpi xmlns:a14="http://schemas.microsoft.com/office/drawing/2010/main" val="0"/>
@@ -502,6 +518,17 @@
     <w:semiHidden/>
     <w:unhideWhenUsed/>
   </w:style>
+  <w:style w:type="character" w:styleId="Hyperlink">
+    <w:name w:val="Hyperlink"/>
+    <w:basedOn w:val="DefaultParagraphFont"/>
+    <w:uiPriority w:val="99"/>
+    <w:unhideWhenUsed/>
+    <w:rsid w:val="000D3E10"/>
+    <w:rPr>
+      <w:color w:val="0563C1" w:themeColor="hyperlink"/>
+      <w:u w:val="single"/>
+    </w:rPr>
+  </w:style>
 </w:styles>
 </file>
 

</xml_diff>

<commit_message>
Add caring for dog web link - dogs branch
</commit_message>
<xml_diff>
--- a/File01.docx
+++ b/File01.docx
@@ -13,14 +13,30 @@
         <w:t>Making second change to file01 in master branch</w:t>
       </w:r>
     </w:p>
-    <w:p/>
+    <w:p>
+      <w:r>
+        <w:t>Add web link to information about caring for dogs</w:t>
+      </w:r>
+    </w:p>
+    <w:p>
+      <w:hyperlink r:id="rId4" w:history="1">
+        <w:r>
+          <w:rPr>
+            <w:rStyle w:val="Hyperlink"/>
+          </w:rPr>
+          <w:t>https://www.aspca.org/pet-care/dog-care/general-dog-care</w:t>
+        </w:r>
+      </w:hyperlink>
+    </w:p>
     <w:p>
       <w:bookmarkStart w:id="0" w:name="_GoBack"/>
+      <w:bookmarkEnd w:id="0"/>
+    </w:p>
+    <w:p>
       <w:r>
         <w:t>Add Dog image to file01 – dog branch</w:t>
       </w:r>
     </w:p>
-    <w:bookmarkEnd w:id="0"/>
     <w:p>
       <w:r>
         <w:rPr>
@@ -45,7 +61,7 @@
                     </pic:cNvPicPr>
                   </pic:nvPicPr>
                   <pic:blipFill>
-                    <a:blip r:embed="rId4">
+                    <a:blip r:embed="rId5">
                       <a:extLst>
                         <a:ext uri="{28A0092B-C50C-407E-A947-70E740481C1C}">
                           <a14:useLocalDpi xmlns:a14="http://schemas.microsoft.com/office/drawing/2010/main" val="0"/>
@@ -512,7 +528,6 @@
     <w:name w:val="Hyperlink"/>
     <w:basedOn w:val="DefaultParagraphFont"/>
     <w:uiPriority w:val="99"/>
-    <w:semiHidden/>
     <w:unhideWhenUsed/>
     <w:rsid w:val="00A26D0B"/>
     <w:rPr>

</xml_diff>

<commit_message>
changes to file from GitHub
Changed made via GitHub repository
</commit_message>
<xml_diff>
--- a/File01.docx
+++ b/File01.docx
@@ -3,6 +3,8 @@
 <w:document xmlns:wpc="http://schemas.microsoft.com/office/word/2010/wordprocessingCanvas" xmlns:cx="http://schemas.microsoft.com/office/drawing/2014/chartex" xmlns:cx1="http://schemas.microsoft.com/office/drawing/2015/9/8/chartex" xmlns:mc="http://schemas.openxmlformats.org/markup-compatibility/2006" xmlns:o="urn:schemas-microsoft-com:office:office" xmlns:r="http://schemas.openxmlformats.org/officeDocument/2006/relationships" xmlns:m="http://schemas.openxmlformats.org/officeDocument/2006/math" xmlns:v="urn:schemas-microsoft-com:vml" xmlns:wp14="http://schemas.microsoft.com/office/word/2010/wordprocessingDrawing" xmlns:wp="http://schemas.openxmlformats.org/drawingml/2006/wordprocessingDrawing" xmlns:w10="urn:schemas-microsoft-com:office:word" xmlns:w="http://schemas.openxmlformats.org/wordprocessingml/2006/main" xmlns:w14="http://schemas.microsoft.com/office/word/2010/wordml" xmlns:w15="http://schemas.microsoft.com/office/word/2012/wordml" xmlns:w16se="http://schemas.microsoft.com/office/word/2015/wordml/symex" xmlns:wpg="http://schemas.microsoft.com/office/word/2010/wordprocessingGroup" xmlns:wpi="http://schemas.microsoft.com/office/word/2010/wordprocessingInk" xmlns:wne="http://schemas.microsoft.com/office/word/2006/wordml" xmlns:wps="http://schemas.microsoft.com/office/word/2010/wordprocessingShape" mc:Ignorable="w14 w15 w16se wp14">
   <w:body>
     <w:p>
+      <w:bookmarkStart w:id="0" w:name="_GoBack"/>
+      <w:bookmarkEnd w:id="0"/>
       <w:r>
         <w:t>File01 – master branch</w:t>
       </w:r>
@@ -28,10 +30,7 @@
         </w:r>
       </w:hyperlink>
     </w:p>
-    <w:p>
-      <w:bookmarkStart w:id="0" w:name="_GoBack"/>
-      <w:bookmarkEnd w:id="0"/>
-    </w:p>
+    <w:p/>
     <w:p>
       <w:r>
         <w:t>Add Dog image to file01 – dog branch</w:t>

</xml_diff>

<commit_message>
Add comments about merge
Conflict during merge, selected dog branch and this merged with existing master branch file
</commit_message>
<xml_diff>
--- a/File01.docx
+++ b/File01.docx
@@ -3,8 +3,6 @@
 <w:document xmlns:wpc="http://schemas.microsoft.com/office/word/2010/wordprocessingCanvas" xmlns:cx="http://schemas.microsoft.com/office/drawing/2014/chartex" xmlns:cx1="http://schemas.microsoft.com/office/drawing/2015/9/8/chartex" xmlns:mc="http://schemas.openxmlformats.org/markup-compatibility/2006" xmlns:o="urn:schemas-microsoft-com:office:office" xmlns:r="http://schemas.openxmlformats.org/officeDocument/2006/relationships" xmlns:m="http://schemas.openxmlformats.org/officeDocument/2006/math" xmlns:v="urn:schemas-microsoft-com:vml" xmlns:wp14="http://schemas.microsoft.com/office/word/2010/wordprocessingDrawing" xmlns:wp="http://schemas.openxmlformats.org/drawingml/2006/wordprocessingDrawing" xmlns:w10="urn:schemas-microsoft-com:office:word" xmlns:w="http://schemas.openxmlformats.org/wordprocessingml/2006/main" xmlns:w14="http://schemas.microsoft.com/office/word/2010/wordml" xmlns:w15="http://schemas.microsoft.com/office/word/2012/wordml" xmlns:w16se="http://schemas.microsoft.com/office/word/2015/wordml/symex" xmlns:wpg="http://schemas.microsoft.com/office/word/2010/wordprocessingGroup" xmlns:wpi="http://schemas.microsoft.com/office/word/2010/wordprocessingInk" xmlns:wne="http://schemas.microsoft.com/office/word/2006/wordml" xmlns:wps="http://schemas.microsoft.com/office/word/2010/wordprocessingShape" mc:Ignorable="w14 w15 w16se wp14">
   <w:body>
     <w:p>
-      <w:bookmarkStart w:id="0" w:name="_GoBack"/>
-      <w:bookmarkEnd w:id="0"/>
       <w:r>
         <w:t>File01 – master branch</w:t>
       </w:r>
@@ -91,6 +89,22 @@
           </wp:inline>
         </w:drawing>
       </w:r>
+    </w:p>
+    <w:p/>
+    <w:p>
+      <w:r>
+        <w:t xml:space="preserve">This was merged from </w:t>
+      </w:r>
+      <w:proofErr w:type="gramStart"/>
+      <w:r>
+        <w:t>dogs</w:t>
+      </w:r>
+      <w:proofErr w:type="gramEnd"/>
+      <w:r>
+        <w:t xml:space="preserve"> branch to master branch – conflict resolved by selecting the file in dogs branch</w:t>
+      </w:r>
+      <w:bookmarkStart w:id="0" w:name="_GoBack"/>
+      <w:bookmarkEnd w:id="0"/>
     </w:p>
     <w:sectPr>
       <w:pgSz w:w="11906" w:h="16838"/>

</xml_diff>